<commit_message>
Beschreibungen für alle Tools hinzugefügt
</commit_message>
<xml_diff>
--- a/Übung05/solution_073.docx
+++ b/Übung05/solution_073.docx
@@ -83,7 +83,21 @@
       </w:pPr>
       <w:r>
         <w:rPr/>
-        <w:t>Beschreibung:</w:t>
+        <w:t xml:space="preserve">Beschreibung: </w:t>
+      </w:r>
+    </w:p>
+    <w:p>
+      <w:pPr>
+        <w:pStyle w:val="Normal"/>
+        <w:numPr>
+          <w:ilvl w:val="3"/>
+          <w:numId w:val="1"/>
+        </w:numPr>
+        <w:rPr/>
+      </w:pPr>
+      <w:r>
+        <w:rPr/>
+        <w:t>FindBugs inspiziert den Java Byte Code und versucht mit statischen Analysemethoden Fehlermuster („Bug Patterns“) zu finden, die vorher hinterlegt sein müssen.</w:t>
       </w:r>
     </w:p>
     <w:p>
@@ -199,6 +213,128 @@
     </w:p>
     <w:p>
       <w:pPr>
+        <w:pStyle w:val="Berschrift4"/>
+        <w:numPr>
+          <w:ilvl w:val="3"/>
+          <w:numId w:val="1"/>
+        </w:numPr>
+        <w:rPr/>
+      </w:pPr>
+      <w:r>
+        <w:rPr/>
+        <w:t xml:space="preserve">Beschreibung: </w:t>
+      </w:r>
+    </w:p>
+    <w:p>
+      <w:pPr>
+        <w:pStyle w:val="Normal"/>
+        <w:numPr>
+          <w:ilvl w:val="3"/>
+          <w:numId w:val="1"/>
+        </w:numPr>
+        <w:rPr/>
+      </w:pPr>
+      <w:r>
+        <w:rPr/>
+        <w:t xml:space="preserve">PMD untersucht den Quellcode </w:t>
+      </w:r>
+      <w:r>
+        <w:rPr/>
+        <w:t xml:space="preserve">anhand von Regelwerken </w:t>
+      </w:r>
+      <w:r>
+        <w:rPr/>
+        <w:t>auf typische Programmierfehler.</w:t>
+      </w:r>
+    </w:p>
+    <w:p>
+      <w:pPr>
+        <w:pStyle w:val="Berschrift4"/>
+        <w:numPr>
+          <w:ilvl w:val="3"/>
+          <w:numId w:val="1"/>
+        </w:numPr>
+        <w:rPr/>
+      </w:pPr>
+      <w:r>
+        <w:rPr/>
+        <w:t>Unpräzise Ergebnisse:</w:t>
+      </w:r>
+    </w:p>
+    <w:p>
+      <w:pPr>
+        <w:pStyle w:val="Berschrift4"/>
+        <w:numPr>
+          <w:ilvl w:val="3"/>
+          <w:numId w:val="1"/>
+        </w:numPr>
+        <w:rPr/>
+      </w:pPr>
+      <w:r>
+        <w:rPr/>
+        <w:t>Probleme :</w:t>
+      </w:r>
+    </w:p>
+    <w:p>
+      <w:pPr>
+        <w:pStyle w:val="Textkrper"/>
+        <w:numPr>
+          <w:ilvl w:val="0"/>
+          <w:numId w:val="4"/>
+        </w:numPr>
+        <w:rPr/>
+      </w:pPr>
+      <w:r>
+        <w:rPr/>
+        <w:t>Problem</w:t>
+        <w:br/>
+        <w:t>Beschreibung:</w:t>
+        <w:br/>
+        <w:t>Mögliche Lösung:</w:t>
+      </w:r>
+    </w:p>
+    <w:p>
+      <w:pPr>
+        <w:pStyle w:val="Textkrper"/>
+        <w:numPr>
+          <w:ilvl w:val="0"/>
+          <w:numId w:val="4"/>
+        </w:numPr>
+        <w:rPr/>
+      </w:pPr>
+      <w:r>
+        <w:rPr/>
+        <w:t>Problem</w:t>
+        <w:br/>
+        <w:t>Beschreibung:</w:t>
+        <w:br/>
+        <w:t>Mögliche Lösung:</w:t>
+      </w:r>
+    </w:p>
+    <w:p>
+      <w:pPr>
+        <w:pStyle w:val="Normal"/>
+        <w:numPr>
+          <w:ilvl w:val="0"/>
+          <w:numId w:val="4"/>
+        </w:numPr>
+        <w:rPr/>
+      </w:pPr>
+      <w:r>
+        <w:rPr>
+          <w:rStyle w:val="Internetlink"/>
+          <w:color w:val="000000"/>
+          <w:u w:val="none"/>
+        </w:rPr>
+        <w:t>Problem</w:t>
+        <w:br/>
+        <w:t>Beschreibung:</w:t>
+        <w:br/>
+        <w:t>Mögliche Lösung:</w:t>
+      </w:r>
+    </w:p>
+    <w:p>
+      <w:pPr>
         <w:pStyle w:val="Berschrift3"/>
         <w:numPr>
           <w:ilvl w:val="2"/>
@@ -224,12 +360,119 @@
           <w:t>http://checkstyle.sourceforge.net/</w:t>
         </w:r>
       </w:hyperlink>
-      <w:r>
-        <w:rPr/>
+    </w:p>
+    <w:p>
+      <w:pPr>
+        <w:pStyle w:val="Berschrift4"/>
+        <w:numPr>
+          <w:ilvl w:val="3"/>
+          <w:numId w:val="1"/>
+        </w:numPr>
+        <w:rPr/>
+      </w:pPr>
+      <w:r>
+        <w:rPr/>
+        <w:t xml:space="preserve">Beschreibung: </w:t>
+      </w:r>
+    </w:p>
+    <w:p>
+      <w:pPr>
+        <w:pStyle w:val="Normal"/>
+        <w:numPr>
+          <w:ilvl w:val="3"/>
+          <w:numId w:val="1"/>
+        </w:numPr>
+        <w:rPr/>
+      </w:pPr>
+      <w:r>
+        <w:rPr/>
+        <w:t>CheckStyle prüft Quellcode auf die Einhaltung von (selbstgesetzten) Programmierregeln.</w:t>
+      </w:r>
+    </w:p>
+    <w:p>
+      <w:pPr>
+        <w:pStyle w:val="Berschrift4"/>
+        <w:numPr>
+          <w:ilvl w:val="3"/>
+          <w:numId w:val="1"/>
+        </w:numPr>
+        <w:rPr/>
+      </w:pPr>
+      <w:r>
+        <w:rPr/>
+        <w:t>Unpräzise Ergebnisse:</w:t>
+      </w:r>
+    </w:p>
+    <w:p>
+      <w:pPr>
+        <w:pStyle w:val="Berschrift4"/>
+        <w:numPr>
+          <w:ilvl w:val="3"/>
+          <w:numId w:val="1"/>
+        </w:numPr>
+        <w:rPr/>
+      </w:pPr>
+      <w:r>
+        <w:rPr/>
+        <w:t>Probleme :</w:t>
+      </w:r>
+    </w:p>
+    <w:p>
+      <w:pPr>
+        <w:pStyle w:val="Textkrper"/>
+        <w:numPr>
+          <w:ilvl w:val="0"/>
+          <w:numId w:val="5"/>
+        </w:numPr>
+        <w:rPr/>
+      </w:pPr>
+      <w:r>
+        <w:rPr/>
+        <w:t>Problem</w:t>
         <w:br/>
         <w:t>Beschreibung:</w:t>
         <w:br/>
-        <w:t>Unpräzise Ergebnisse:</w:t>
+        <w:t>Mögliche Lösung:</w:t>
+      </w:r>
+    </w:p>
+    <w:p>
+      <w:pPr>
+        <w:pStyle w:val="Textkrper"/>
+        <w:numPr>
+          <w:ilvl w:val="0"/>
+          <w:numId w:val="5"/>
+        </w:numPr>
+        <w:rPr/>
+      </w:pPr>
+      <w:r>
+        <w:rPr/>
+        <w:t>Problem</w:t>
+        <w:br/>
+        <w:t>Beschreibung:</w:t>
+        <w:br/>
+        <w:t>Mögliche Lösung:</w:t>
+      </w:r>
+    </w:p>
+    <w:p>
+      <w:pPr>
+        <w:pStyle w:val="Normal"/>
+        <w:numPr>
+          <w:ilvl w:val="0"/>
+          <w:numId w:val="5"/>
+        </w:numPr>
+        <w:rPr/>
+      </w:pPr>
+      <w:r>
+        <w:rPr>
+          <w:rStyle w:val="Internetlink"/>
+          <w:color w:val="000000"/>
+          <w:u w:val="none"/>
+        </w:rPr>
+        <w:t>Problem</w:t>
+        <w:br/>
+        <w:t>Beschreibung:</w:t>
+        <w:br/>
+        <w:t>Mögliche Lösung:</w:t>
       </w:r>
     </w:p>
     <w:p>
@@ -259,12 +502,121 @@
           <w:t>http://clarkware.com/software/JDepend.html</w:t>
         </w:r>
       </w:hyperlink>
-      <w:r>
-        <w:rPr/>
+    </w:p>
+    <w:p>
+      <w:pPr>
+        <w:pStyle w:val="Berschrift4"/>
+        <w:numPr>
+          <w:ilvl w:val="3"/>
+          <w:numId w:val="1"/>
+        </w:numPr>
+        <w:rPr/>
+      </w:pPr>
+      <w:bookmarkStart w:id="1" w:name="__DdeLink__70_1122269067"/>
+      <w:bookmarkEnd w:id="1"/>
+      <w:r>
+        <w:rPr/>
+        <w:t xml:space="preserve">Beschreibung: </w:t>
+      </w:r>
+    </w:p>
+    <w:p>
+      <w:pPr>
+        <w:pStyle w:val="Normal"/>
+        <w:numPr>
+          <w:ilvl w:val="3"/>
+          <w:numId w:val="1"/>
+        </w:numPr>
+        <w:rPr/>
+      </w:pPr>
+      <w:r>
+        <w:rPr/>
+        <w:t>JDepend generiert nach einer Quelltextanalyse Metriken zur Messung der Design-Qualität (Erweiterbarkeit, Wiederverwendbarkeit, Wartbarkeit, Abhängigkeiten).</w:t>
+      </w:r>
+    </w:p>
+    <w:p>
+      <w:pPr>
+        <w:pStyle w:val="Berschrift4"/>
+        <w:numPr>
+          <w:ilvl w:val="3"/>
+          <w:numId w:val="1"/>
+        </w:numPr>
+        <w:rPr/>
+      </w:pPr>
+      <w:r>
+        <w:rPr/>
+        <w:t>Unpräzise Ergebnisse:</w:t>
+      </w:r>
+    </w:p>
+    <w:p>
+      <w:pPr>
+        <w:pStyle w:val="Berschrift4"/>
+        <w:numPr>
+          <w:ilvl w:val="3"/>
+          <w:numId w:val="1"/>
+        </w:numPr>
+        <w:rPr/>
+      </w:pPr>
+      <w:r>
+        <w:rPr/>
+        <w:t>Probleme :</w:t>
+      </w:r>
+    </w:p>
+    <w:p>
+      <w:pPr>
+        <w:pStyle w:val="Textkrper"/>
+        <w:numPr>
+          <w:ilvl w:val="0"/>
+          <w:numId w:val="6"/>
+        </w:numPr>
+        <w:rPr/>
+      </w:pPr>
+      <w:r>
+        <w:rPr/>
+        <w:t>Problem</w:t>
         <w:br/>
         <w:t>Beschreibung:</w:t>
         <w:br/>
-        <w:t>Unpräzise Ergebnisse:</w:t>
+        <w:t>Mögliche Lösung:</w:t>
+      </w:r>
+    </w:p>
+    <w:p>
+      <w:pPr>
+        <w:pStyle w:val="Textkrper"/>
+        <w:numPr>
+          <w:ilvl w:val="0"/>
+          <w:numId w:val="6"/>
+        </w:numPr>
+        <w:rPr/>
+      </w:pPr>
+      <w:r>
+        <w:rPr/>
+        <w:t>Problem</w:t>
+        <w:br/>
+        <w:t>Beschreibung:</w:t>
+        <w:br/>
+        <w:t>Mögliche Lösung:</w:t>
+      </w:r>
+    </w:p>
+    <w:p>
+      <w:pPr>
+        <w:pStyle w:val="Normal"/>
+        <w:numPr>
+          <w:ilvl w:val="0"/>
+          <w:numId w:val="6"/>
+        </w:numPr>
+        <w:rPr/>
+      </w:pPr>
+      <w:r>
+        <w:rPr>
+          <w:rStyle w:val="Internetlink"/>
+          <w:color w:val="000000"/>
+          <w:u w:val="none"/>
+        </w:rPr>
+        <w:t>Problem</w:t>
+        <w:br/>
+        <w:t>Beschreibung:</w:t>
+        <w:br/>
+        <w:t>Mögliche Lösung:</w:t>
       </w:r>
     </w:p>
     <w:p>
@@ -276,6 +628,8 @@
         </w:numPr>
         <w:rPr/>
       </w:pPr>
+      <w:bookmarkStart w:id="2" w:name="__DdeLink__70_1122269067"/>
+      <w:bookmarkEnd w:id="2"/>
       <w:r>
         <w:rPr/>
         <w:t>Dependency Finder</w:t>
@@ -294,12 +648,124 @@
           <w:t>http://depfind.sourceforge.net/</w:t>
         </w:r>
       </w:hyperlink>
-      <w:r>
-        <w:rPr/>
+    </w:p>
+    <w:p>
+      <w:pPr>
+        <w:pStyle w:val="Berschrift4"/>
+        <w:rPr/>
+      </w:pPr>
+      <w:r>
+        <w:rPr/>
+        <w:t xml:space="preserve">Beschreibung: </w:t>
+      </w:r>
+    </w:p>
+    <w:p>
+      <w:pPr>
+        <w:pStyle w:val="Normal"/>
+        <w:numPr>
+          <w:ilvl w:val="3"/>
+          <w:numId w:val="1"/>
+        </w:numPr>
+        <w:rPr/>
+      </w:pPr>
+      <w:r>
+        <w:rPr/>
+        <w:t>DependencyFinder erzeugt aus Basis einer Bytecode-Analyse Abhängigkeitsgraphen.</w:t>
+      </w:r>
+    </w:p>
+    <w:p>
+      <w:pPr>
+        <w:pStyle w:val="Berschrift4"/>
+        <w:numPr>
+          <w:ilvl w:val="3"/>
+          <w:numId w:val="1"/>
+        </w:numPr>
+        <w:rPr/>
+      </w:pPr>
+      <w:r>
+        <w:rPr/>
+        <w:t>Unpräzise Ergebnisse:</w:t>
+      </w:r>
+    </w:p>
+    <w:p>
+      <w:pPr>
+        <w:pStyle w:val="Berschrift4"/>
+        <w:numPr>
+          <w:ilvl w:val="3"/>
+          <w:numId w:val="1"/>
+        </w:numPr>
+        <w:rPr/>
+      </w:pPr>
+      <w:r>
+        <w:rPr/>
+        <w:t>Probleme :</w:t>
+      </w:r>
+    </w:p>
+    <w:p>
+      <w:pPr>
+        <w:pStyle w:val="Textkrper"/>
+        <w:numPr>
+          <w:ilvl w:val="0"/>
+          <w:numId w:val="7"/>
+        </w:numPr>
+        <w:rPr/>
+      </w:pPr>
+      <w:r>
+        <w:rPr/>
+        <w:t>Problem</w:t>
         <w:br/>
         <w:t>Beschreibung:</w:t>
         <w:br/>
-        <w:t>Unpräzise Ergebnisse:</w:t>
+        <w:t>Mögliche Lösung:</w:t>
+      </w:r>
+    </w:p>
+    <w:p>
+      <w:pPr>
+        <w:pStyle w:val="Textkrper"/>
+        <w:numPr>
+          <w:ilvl w:val="0"/>
+          <w:numId w:val="7"/>
+        </w:numPr>
+        <w:rPr/>
+      </w:pPr>
+      <w:r>
+        <w:rPr/>
+        <w:t>Problem</w:t>
+        <w:br/>
+        <w:t>Beschreibung:</w:t>
+        <w:br/>
+        <w:t>Mögliche Lösung:</w:t>
+      </w:r>
+    </w:p>
+    <w:p>
+      <w:pPr>
+        <w:pStyle w:val="Normal"/>
+        <w:numPr>
+          <w:ilvl w:val="0"/>
+          <w:numId w:val="7"/>
+        </w:numPr>
+        <w:rPr/>
+      </w:pPr>
+      <w:r>
+        <w:rPr>
+          <w:rStyle w:val="Internetlink"/>
+          <w:color w:val="000000"/>
+          <w:u w:val="none"/>
+        </w:rPr>
+        <w:t>Problem</w:t>
+        <w:br/>
+        <w:t>Beschreibung:</w:t>
+        <w:br/>
+        <w:t>Mögliche Lösung:</w:t>
+      </w:r>
+    </w:p>
+    <w:p>
+      <w:pPr>
+        <w:pStyle w:val="Textkrper"/>
+        <w:rPr/>
+      </w:pPr>
+      <w:r>
+        <w:rPr/>
       </w:r>
     </w:p>
     <w:p>
@@ -330,12 +796,125 @@
           <w:t>http://types.cs.washington.edu/checker-framework/</w:t>
         </w:r>
       </w:hyperlink>
-      <w:r>
-        <w:rPr/>
+    </w:p>
+    <w:p>
+      <w:pPr>
+        <w:pStyle w:val="Berschrift4"/>
+        <w:rPr/>
+      </w:pPr>
+      <w:r>
+        <w:rPr/>
+        <w:t xml:space="preserve">Beschreibung: </w:t>
+      </w:r>
+    </w:p>
+    <w:p>
+      <w:pPr>
+        <w:pStyle w:val="Normal"/>
+        <w:numPr>
+          <w:ilvl w:val="3"/>
+          <w:numId w:val="1"/>
+        </w:numPr>
+        <w:rPr/>
+      </w:pPr>
+      <w:r>
+        <w:rPr/>
+        <w:t>Das Checker Framework erweitert das Typsystem von Java, um dem Nutzer das Finden und Vermeiden von Fehlern zu erleichtern.</w:t>
+      </w:r>
+    </w:p>
+    <w:p>
+      <w:pPr>
+        <w:pStyle w:val="Berschrift4"/>
+        <w:numPr>
+          <w:ilvl w:val="3"/>
+          <w:numId w:val="1"/>
+        </w:numPr>
+        <w:rPr/>
+      </w:pPr>
+      <w:r>
+        <w:rPr/>
+        <w:t>Unpräzise Ergebnisse:</w:t>
+      </w:r>
+    </w:p>
+    <w:p>
+      <w:pPr>
+        <w:pStyle w:val="Berschrift4"/>
+        <w:numPr>
+          <w:ilvl w:val="3"/>
+          <w:numId w:val="1"/>
+        </w:numPr>
+        <w:rPr/>
+      </w:pPr>
+      <w:r>
+        <w:rPr/>
+        <w:t>Probleme :</w:t>
+      </w:r>
+    </w:p>
+    <w:p>
+      <w:pPr>
+        <w:pStyle w:val="Textkrper"/>
+        <w:numPr>
+          <w:ilvl w:val="0"/>
+          <w:numId w:val="8"/>
+        </w:numPr>
+        <w:rPr/>
+      </w:pPr>
+      <w:r>
+        <w:rPr/>
+        <w:t>Problem</w:t>
         <w:br/>
         <w:t>Beschreibung:</w:t>
         <w:br/>
-        <w:t>Unpräzise Ergebnisse:</w:t>
+        <w:t>Mögliche Lösung:</w:t>
+      </w:r>
+    </w:p>
+    <w:p>
+      <w:pPr>
+        <w:pStyle w:val="Textkrper"/>
+        <w:numPr>
+          <w:ilvl w:val="0"/>
+          <w:numId w:val="8"/>
+        </w:numPr>
+        <w:rPr/>
+      </w:pPr>
+      <w:r>
+        <w:rPr/>
+        <w:t>Problem</w:t>
+        <w:br/>
+        <w:t>Beschreibung:</w:t>
+        <w:br/>
+        <w:t>Mögliche Lösung:</w:t>
+      </w:r>
+    </w:p>
+    <w:p>
+      <w:pPr>
+        <w:pStyle w:val="Normal"/>
+        <w:numPr>
+          <w:ilvl w:val="0"/>
+          <w:numId w:val="8"/>
+        </w:numPr>
+        <w:rPr/>
+      </w:pPr>
+      <w:r>
+        <w:rPr>
+          <w:rStyle w:val="Internetlink"/>
+          <w:color w:val="000000"/>
+          <w:u w:val="none"/>
+        </w:rPr>
+        <w:t>Problem</w:t>
+        <w:br/>
+        <w:t>Beschreibung:</w:t>
+        <w:br/>
+        <w:t>Mögliche Lösung:</w:t>
+      </w:r>
+    </w:p>
+    <w:p>
+      <w:pPr>
+        <w:pStyle w:val="Textkrper"/>
+        <w:spacing w:before="0" w:after="140"/>
+        <w:rPr/>
+      </w:pPr>
+      <w:r>
+        <w:rPr/>
       </w:r>
     </w:p>
     <w:p>
@@ -686,6 +1265,556 @@
       </w:pPr>
     </w:lvl>
   </w:abstractNum>
+  <w:abstractNum w:abstractNumId="4">
+    <w:lvl w:ilvl="0">
+      <w:start w:val="1"/>
+      <w:numFmt w:val="decimal"/>
+      <w:lvlText w:val="%1."/>
+      <w:lvlJc w:val="left"/>
+      <w:pPr>
+        <w:tabs>
+          <w:tab w:val="num" w:pos="720"/>
+        </w:tabs>
+        <w:ind w:left="720" w:hanging="360"/>
+      </w:pPr>
+    </w:lvl>
+    <w:lvl w:ilvl="1">
+      <w:start w:val="1"/>
+      <w:numFmt w:val="decimal"/>
+      <w:lvlText w:val="%2."/>
+      <w:lvlJc w:val="left"/>
+      <w:pPr>
+        <w:tabs>
+          <w:tab w:val="num" w:pos="1080"/>
+        </w:tabs>
+        <w:ind w:left="1080" w:hanging="360"/>
+      </w:pPr>
+    </w:lvl>
+    <w:lvl w:ilvl="2">
+      <w:start w:val="1"/>
+      <w:numFmt w:val="decimal"/>
+      <w:lvlText w:val="%3."/>
+      <w:lvlJc w:val="left"/>
+      <w:pPr>
+        <w:tabs>
+          <w:tab w:val="num" w:pos="1440"/>
+        </w:tabs>
+        <w:ind w:left="1440" w:hanging="360"/>
+      </w:pPr>
+    </w:lvl>
+    <w:lvl w:ilvl="3">
+      <w:start w:val="1"/>
+      <w:numFmt w:val="decimal"/>
+      <w:lvlText w:val="%4."/>
+      <w:lvlJc w:val="left"/>
+      <w:pPr>
+        <w:tabs>
+          <w:tab w:val="num" w:pos="1800"/>
+        </w:tabs>
+        <w:ind w:left="1800" w:hanging="360"/>
+      </w:pPr>
+    </w:lvl>
+    <w:lvl w:ilvl="4">
+      <w:start w:val="1"/>
+      <w:numFmt w:val="decimal"/>
+      <w:lvlText w:val="%5."/>
+      <w:lvlJc w:val="left"/>
+      <w:pPr>
+        <w:tabs>
+          <w:tab w:val="num" w:pos="2160"/>
+        </w:tabs>
+        <w:ind w:left="2160" w:hanging="360"/>
+      </w:pPr>
+    </w:lvl>
+    <w:lvl w:ilvl="5">
+      <w:start w:val="1"/>
+      <w:numFmt w:val="decimal"/>
+      <w:lvlText w:val="%6."/>
+      <w:lvlJc w:val="left"/>
+      <w:pPr>
+        <w:tabs>
+          <w:tab w:val="num" w:pos="2520"/>
+        </w:tabs>
+        <w:ind w:left="2520" w:hanging="360"/>
+      </w:pPr>
+    </w:lvl>
+    <w:lvl w:ilvl="6">
+      <w:start w:val="1"/>
+      <w:numFmt w:val="decimal"/>
+      <w:lvlText w:val="%7."/>
+      <w:lvlJc w:val="left"/>
+      <w:pPr>
+        <w:tabs>
+          <w:tab w:val="num" w:pos="2880"/>
+        </w:tabs>
+        <w:ind w:left="2880" w:hanging="360"/>
+      </w:pPr>
+    </w:lvl>
+    <w:lvl w:ilvl="7">
+      <w:start w:val="1"/>
+      <w:numFmt w:val="decimal"/>
+      <w:lvlText w:val="%8."/>
+      <w:lvlJc w:val="left"/>
+      <w:pPr>
+        <w:tabs>
+          <w:tab w:val="num" w:pos="3240"/>
+        </w:tabs>
+        <w:ind w:left="3240" w:hanging="360"/>
+      </w:pPr>
+    </w:lvl>
+    <w:lvl w:ilvl="8">
+      <w:start w:val="1"/>
+      <w:numFmt w:val="decimal"/>
+      <w:lvlText w:val="%9."/>
+      <w:lvlJc w:val="left"/>
+      <w:pPr>
+        <w:tabs>
+          <w:tab w:val="num" w:pos="3600"/>
+        </w:tabs>
+        <w:ind w:left="3600" w:hanging="360"/>
+      </w:pPr>
+    </w:lvl>
+  </w:abstractNum>
+  <w:abstractNum w:abstractNumId="5">
+    <w:lvl w:ilvl="0">
+      <w:start w:val="1"/>
+      <w:numFmt w:val="decimal"/>
+      <w:lvlText w:val="%1."/>
+      <w:lvlJc w:val="left"/>
+      <w:pPr>
+        <w:tabs>
+          <w:tab w:val="num" w:pos="720"/>
+        </w:tabs>
+        <w:ind w:left="720" w:hanging="360"/>
+      </w:pPr>
+    </w:lvl>
+    <w:lvl w:ilvl="1">
+      <w:start w:val="1"/>
+      <w:numFmt w:val="decimal"/>
+      <w:lvlText w:val="%2."/>
+      <w:lvlJc w:val="left"/>
+      <w:pPr>
+        <w:tabs>
+          <w:tab w:val="num" w:pos="1080"/>
+        </w:tabs>
+        <w:ind w:left="1080" w:hanging="360"/>
+      </w:pPr>
+    </w:lvl>
+    <w:lvl w:ilvl="2">
+      <w:start w:val="1"/>
+      <w:numFmt w:val="decimal"/>
+      <w:lvlText w:val="%3."/>
+      <w:lvlJc w:val="left"/>
+      <w:pPr>
+        <w:tabs>
+          <w:tab w:val="num" w:pos="1440"/>
+        </w:tabs>
+        <w:ind w:left="1440" w:hanging="360"/>
+      </w:pPr>
+    </w:lvl>
+    <w:lvl w:ilvl="3">
+      <w:start w:val="1"/>
+      <w:numFmt w:val="decimal"/>
+      <w:lvlText w:val="%4."/>
+      <w:lvlJc w:val="left"/>
+      <w:pPr>
+        <w:tabs>
+          <w:tab w:val="num" w:pos="1800"/>
+        </w:tabs>
+        <w:ind w:left="1800" w:hanging="360"/>
+      </w:pPr>
+    </w:lvl>
+    <w:lvl w:ilvl="4">
+      <w:start w:val="1"/>
+      <w:numFmt w:val="decimal"/>
+      <w:lvlText w:val="%5."/>
+      <w:lvlJc w:val="left"/>
+      <w:pPr>
+        <w:tabs>
+          <w:tab w:val="num" w:pos="2160"/>
+        </w:tabs>
+        <w:ind w:left="2160" w:hanging="360"/>
+      </w:pPr>
+    </w:lvl>
+    <w:lvl w:ilvl="5">
+      <w:start w:val="1"/>
+      <w:numFmt w:val="decimal"/>
+      <w:lvlText w:val="%6."/>
+      <w:lvlJc w:val="left"/>
+      <w:pPr>
+        <w:tabs>
+          <w:tab w:val="num" w:pos="2520"/>
+        </w:tabs>
+        <w:ind w:left="2520" w:hanging="360"/>
+      </w:pPr>
+    </w:lvl>
+    <w:lvl w:ilvl="6">
+      <w:start w:val="1"/>
+      <w:numFmt w:val="decimal"/>
+      <w:lvlText w:val="%7."/>
+      <w:lvlJc w:val="left"/>
+      <w:pPr>
+        <w:tabs>
+          <w:tab w:val="num" w:pos="2880"/>
+        </w:tabs>
+        <w:ind w:left="2880" w:hanging="360"/>
+      </w:pPr>
+    </w:lvl>
+    <w:lvl w:ilvl="7">
+      <w:start w:val="1"/>
+      <w:numFmt w:val="decimal"/>
+      <w:lvlText w:val="%8."/>
+      <w:lvlJc w:val="left"/>
+      <w:pPr>
+        <w:tabs>
+          <w:tab w:val="num" w:pos="3240"/>
+        </w:tabs>
+        <w:ind w:left="3240" w:hanging="360"/>
+      </w:pPr>
+    </w:lvl>
+    <w:lvl w:ilvl="8">
+      <w:start w:val="1"/>
+      <w:numFmt w:val="decimal"/>
+      <w:lvlText w:val="%9."/>
+      <w:lvlJc w:val="left"/>
+      <w:pPr>
+        <w:tabs>
+          <w:tab w:val="num" w:pos="3600"/>
+        </w:tabs>
+        <w:ind w:left="3600" w:hanging="360"/>
+      </w:pPr>
+    </w:lvl>
+  </w:abstractNum>
+  <w:abstractNum w:abstractNumId="6">
+    <w:lvl w:ilvl="0">
+      <w:start w:val="1"/>
+      <w:numFmt w:val="decimal"/>
+      <w:lvlText w:val="%1."/>
+      <w:lvlJc w:val="left"/>
+      <w:pPr>
+        <w:tabs>
+          <w:tab w:val="num" w:pos="720"/>
+        </w:tabs>
+        <w:ind w:left="720" w:hanging="360"/>
+      </w:pPr>
+    </w:lvl>
+    <w:lvl w:ilvl="1">
+      <w:start w:val="1"/>
+      <w:numFmt w:val="decimal"/>
+      <w:lvlText w:val="%2."/>
+      <w:lvlJc w:val="left"/>
+      <w:pPr>
+        <w:tabs>
+          <w:tab w:val="num" w:pos="1080"/>
+        </w:tabs>
+        <w:ind w:left="1080" w:hanging="360"/>
+      </w:pPr>
+    </w:lvl>
+    <w:lvl w:ilvl="2">
+      <w:start w:val="1"/>
+      <w:numFmt w:val="decimal"/>
+      <w:lvlText w:val="%3."/>
+      <w:lvlJc w:val="left"/>
+      <w:pPr>
+        <w:tabs>
+          <w:tab w:val="num" w:pos="1440"/>
+        </w:tabs>
+        <w:ind w:left="1440" w:hanging="360"/>
+      </w:pPr>
+    </w:lvl>
+    <w:lvl w:ilvl="3">
+      <w:start w:val="1"/>
+      <w:numFmt w:val="decimal"/>
+      <w:lvlText w:val="%4."/>
+      <w:lvlJc w:val="left"/>
+      <w:pPr>
+        <w:tabs>
+          <w:tab w:val="num" w:pos="1800"/>
+        </w:tabs>
+        <w:ind w:left="1800" w:hanging="360"/>
+      </w:pPr>
+    </w:lvl>
+    <w:lvl w:ilvl="4">
+      <w:start w:val="1"/>
+      <w:numFmt w:val="decimal"/>
+      <w:lvlText w:val="%5."/>
+      <w:lvlJc w:val="left"/>
+      <w:pPr>
+        <w:tabs>
+          <w:tab w:val="num" w:pos="2160"/>
+        </w:tabs>
+        <w:ind w:left="2160" w:hanging="360"/>
+      </w:pPr>
+    </w:lvl>
+    <w:lvl w:ilvl="5">
+      <w:start w:val="1"/>
+      <w:numFmt w:val="decimal"/>
+      <w:lvlText w:val="%6."/>
+      <w:lvlJc w:val="left"/>
+      <w:pPr>
+        <w:tabs>
+          <w:tab w:val="num" w:pos="2520"/>
+        </w:tabs>
+        <w:ind w:left="2520" w:hanging="360"/>
+      </w:pPr>
+    </w:lvl>
+    <w:lvl w:ilvl="6">
+      <w:start w:val="1"/>
+      <w:numFmt w:val="decimal"/>
+      <w:lvlText w:val="%7."/>
+      <w:lvlJc w:val="left"/>
+      <w:pPr>
+        <w:tabs>
+          <w:tab w:val="num" w:pos="2880"/>
+        </w:tabs>
+        <w:ind w:left="2880" w:hanging="360"/>
+      </w:pPr>
+    </w:lvl>
+    <w:lvl w:ilvl="7">
+      <w:start w:val="1"/>
+      <w:numFmt w:val="decimal"/>
+      <w:lvlText w:val="%8."/>
+      <w:lvlJc w:val="left"/>
+      <w:pPr>
+        <w:tabs>
+          <w:tab w:val="num" w:pos="3240"/>
+        </w:tabs>
+        <w:ind w:left="3240" w:hanging="360"/>
+      </w:pPr>
+    </w:lvl>
+    <w:lvl w:ilvl="8">
+      <w:start w:val="1"/>
+      <w:numFmt w:val="decimal"/>
+      <w:lvlText w:val="%9."/>
+      <w:lvlJc w:val="left"/>
+      <w:pPr>
+        <w:tabs>
+          <w:tab w:val="num" w:pos="3600"/>
+        </w:tabs>
+        <w:ind w:left="3600" w:hanging="360"/>
+      </w:pPr>
+    </w:lvl>
+  </w:abstractNum>
+  <w:abstractNum w:abstractNumId="7">
+    <w:lvl w:ilvl="0">
+      <w:start w:val="1"/>
+      <w:numFmt w:val="decimal"/>
+      <w:lvlText w:val="%1."/>
+      <w:lvlJc w:val="left"/>
+      <w:pPr>
+        <w:tabs>
+          <w:tab w:val="num" w:pos="720"/>
+        </w:tabs>
+        <w:ind w:left="720" w:hanging="360"/>
+      </w:pPr>
+    </w:lvl>
+    <w:lvl w:ilvl="1">
+      <w:start w:val="1"/>
+      <w:numFmt w:val="decimal"/>
+      <w:lvlText w:val="%2."/>
+      <w:lvlJc w:val="left"/>
+      <w:pPr>
+        <w:tabs>
+          <w:tab w:val="num" w:pos="1080"/>
+        </w:tabs>
+        <w:ind w:left="1080" w:hanging="360"/>
+      </w:pPr>
+    </w:lvl>
+    <w:lvl w:ilvl="2">
+      <w:start w:val="1"/>
+      <w:numFmt w:val="decimal"/>
+      <w:lvlText w:val="%3."/>
+      <w:lvlJc w:val="left"/>
+      <w:pPr>
+        <w:tabs>
+          <w:tab w:val="num" w:pos="1440"/>
+        </w:tabs>
+        <w:ind w:left="1440" w:hanging="360"/>
+      </w:pPr>
+    </w:lvl>
+    <w:lvl w:ilvl="3">
+      <w:start w:val="1"/>
+      <w:numFmt w:val="decimal"/>
+      <w:lvlText w:val="%4."/>
+      <w:lvlJc w:val="left"/>
+      <w:pPr>
+        <w:tabs>
+          <w:tab w:val="num" w:pos="1800"/>
+        </w:tabs>
+        <w:ind w:left="1800" w:hanging="360"/>
+      </w:pPr>
+    </w:lvl>
+    <w:lvl w:ilvl="4">
+      <w:start w:val="1"/>
+      <w:numFmt w:val="decimal"/>
+      <w:lvlText w:val="%5."/>
+      <w:lvlJc w:val="left"/>
+      <w:pPr>
+        <w:tabs>
+          <w:tab w:val="num" w:pos="2160"/>
+        </w:tabs>
+        <w:ind w:left="2160" w:hanging="360"/>
+      </w:pPr>
+    </w:lvl>
+    <w:lvl w:ilvl="5">
+      <w:start w:val="1"/>
+      <w:numFmt w:val="decimal"/>
+      <w:lvlText w:val="%6."/>
+      <w:lvlJc w:val="left"/>
+      <w:pPr>
+        <w:tabs>
+          <w:tab w:val="num" w:pos="2520"/>
+        </w:tabs>
+        <w:ind w:left="2520" w:hanging="360"/>
+      </w:pPr>
+    </w:lvl>
+    <w:lvl w:ilvl="6">
+      <w:start w:val="1"/>
+      <w:numFmt w:val="decimal"/>
+      <w:lvlText w:val="%7."/>
+      <w:lvlJc w:val="left"/>
+      <w:pPr>
+        <w:tabs>
+          <w:tab w:val="num" w:pos="2880"/>
+        </w:tabs>
+        <w:ind w:left="2880" w:hanging="360"/>
+      </w:pPr>
+    </w:lvl>
+    <w:lvl w:ilvl="7">
+      <w:start w:val="1"/>
+      <w:numFmt w:val="decimal"/>
+      <w:lvlText w:val="%8."/>
+      <w:lvlJc w:val="left"/>
+      <w:pPr>
+        <w:tabs>
+          <w:tab w:val="num" w:pos="3240"/>
+        </w:tabs>
+        <w:ind w:left="3240" w:hanging="360"/>
+      </w:pPr>
+    </w:lvl>
+    <w:lvl w:ilvl="8">
+      <w:start w:val="1"/>
+      <w:numFmt w:val="decimal"/>
+      <w:lvlText w:val="%9."/>
+      <w:lvlJc w:val="left"/>
+      <w:pPr>
+        <w:tabs>
+          <w:tab w:val="num" w:pos="3600"/>
+        </w:tabs>
+        <w:ind w:left="3600" w:hanging="360"/>
+      </w:pPr>
+    </w:lvl>
+  </w:abstractNum>
+  <w:abstractNum w:abstractNumId="8">
+    <w:lvl w:ilvl="0">
+      <w:start w:val="1"/>
+      <w:numFmt w:val="decimal"/>
+      <w:lvlText w:val="%1."/>
+      <w:lvlJc w:val="left"/>
+      <w:pPr>
+        <w:tabs>
+          <w:tab w:val="num" w:pos="720"/>
+        </w:tabs>
+        <w:ind w:left="720" w:hanging="360"/>
+      </w:pPr>
+    </w:lvl>
+    <w:lvl w:ilvl="1">
+      <w:start w:val="1"/>
+      <w:numFmt w:val="decimal"/>
+      <w:lvlText w:val="%2."/>
+      <w:lvlJc w:val="left"/>
+      <w:pPr>
+        <w:tabs>
+          <w:tab w:val="num" w:pos="1080"/>
+        </w:tabs>
+        <w:ind w:left="1080" w:hanging="360"/>
+      </w:pPr>
+    </w:lvl>
+    <w:lvl w:ilvl="2">
+      <w:start w:val="1"/>
+      <w:numFmt w:val="decimal"/>
+      <w:lvlText w:val="%3."/>
+      <w:lvlJc w:val="left"/>
+      <w:pPr>
+        <w:tabs>
+          <w:tab w:val="num" w:pos="1440"/>
+        </w:tabs>
+        <w:ind w:left="1440" w:hanging="360"/>
+      </w:pPr>
+    </w:lvl>
+    <w:lvl w:ilvl="3">
+      <w:start w:val="1"/>
+      <w:numFmt w:val="decimal"/>
+      <w:lvlText w:val="%4."/>
+      <w:lvlJc w:val="left"/>
+      <w:pPr>
+        <w:tabs>
+          <w:tab w:val="num" w:pos="1800"/>
+        </w:tabs>
+        <w:ind w:left="1800" w:hanging="360"/>
+      </w:pPr>
+    </w:lvl>
+    <w:lvl w:ilvl="4">
+      <w:start w:val="1"/>
+      <w:numFmt w:val="decimal"/>
+      <w:lvlText w:val="%5."/>
+      <w:lvlJc w:val="left"/>
+      <w:pPr>
+        <w:tabs>
+          <w:tab w:val="num" w:pos="2160"/>
+        </w:tabs>
+        <w:ind w:left="2160" w:hanging="360"/>
+      </w:pPr>
+    </w:lvl>
+    <w:lvl w:ilvl="5">
+      <w:start w:val="1"/>
+      <w:numFmt w:val="decimal"/>
+      <w:lvlText w:val="%6."/>
+      <w:lvlJc w:val="left"/>
+      <w:pPr>
+        <w:tabs>
+          <w:tab w:val="num" w:pos="2520"/>
+        </w:tabs>
+        <w:ind w:left="2520" w:hanging="360"/>
+      </w:pPr>
+    </w:lvl>
+    <w:lvl w:ilvl="6">
+      <w:start w:val="1"/>
+      <w:numFmt w:val="decimal"/>
+      <w:lvlText w:val="%7."/>
+      <w:lvlJc w:val="left"/>
+      <w:pPr>
+        <w:tabs>
+          <w:tab w:val="num" w:pos="2880"/>
+        </w:tabs>
+        <w:ind w:left="2880" w:hanging="360"/>
+      </w:pPr>
+    </w:lvl>
+    <w:lvl w:ilvl="7">
+      <w:start w:val="1"/>
+      <w:numFmt w:val="decimal"/>
+      <w:lvlText w:val="%8."/>
+      <w:lvlJc w:val="left"/>
+      <w:pPr>
+        <w:tabs>
+          <w:tab w:val="num" w:pos="3240"/>
+        </w:tabs>
+        <w:ind w:left="3240" w:hanging="360"/>
+      </w:pPr>
+    </w:lvl>
+    <w:lvl w:ilvl="8">
+      <w:start w:val="1"/>
+      <w:numFmt w:val="decimal"/>
+      <w:lvlText w:val="%9."/>
+      <w:lvlJc w:val="left"/>
+      <w:pPr>
+        <w:tabs>
+          <w:tab w:val="num" w:pos="3600"/>
+        </w:tabs>
+        <w:ind w:left="3600" w:hanging="360"/>
+      </w:pPr>
+    </w:lvl>
+  </w:abstractNum>
   <w:num w:numId="1">
     <w:abstractNumId w:val="1"/>
   </w:num>
@@ -694,6 +1823,21 @@
   </w:num>
   <w:num w:numId="3">
     <w:abstractNumId w:val="3"/>
+  </w:num>
+  <w:num w:numId="4">
+    <w:abstractNumId w:val="4"/>
+  </w:num>
+  <w:num w:numId="5">
+    <w:abstractNumId w:val="5"/>
+  </w:num>
+  <w:num w:numId="6">
+    <w:abstractNumId w:val="6"/>
+  </w:num>
+  <w:num w:numId="7">
+    <w:abstractNumId w:val="7"/>
+  </w:num>
+  <w:num w:numId="8">
+    <w:abstractNumId w:val="8"/>
   </w:num>
 </w:numbering>
 </file>
@@ -894,5 +2038,30 @@
       <w:szCs w:val="36"/>
     </w:rPr>
   </w:style>
+  <w:style w:type="paragraph" w:styleId="Absender">
+    <w:name w:val="Absender"/>
+    <w:basedOn w:val="Normal"/>
+    <w:pPr/>
+    <w:rPr/>
+  </w:style>
+  <w:style w:type="paragraph" w:styleId="Endnote">
+    <w:name w:val="Endnote"/>
+    <w:basedOn w:val="Normal"/>
+    <w:pPr/>
+    <w:rPr/>
+  </w:style>
+  <w:style w:type="paragraph" w:styleId="HorizontaleLinie">
+    <w:name w:val="Horizontale Linie"/>
+    <w:basedOn w:val="Normal"/>
+    <w:qFormat/>
+    <w:pPr/>
+    <w:rPr/>
+  </w:style>
+  <w:style w:type="paragraph" w:styleId="Unterschrift">
+    <w:name w:val="Unterschrift"/>
+    <w:basedOn w:val="Normal"/>
+    <w:pPr/>
+    <w:rPr/>
+  </w:style>
 </w:styles>
 </file>
</xml_diff>

<commit_message>
Fertig mit den letzten beiden Frameworks sowie den zusätzlichen Funden des Checker Frameworks.
</commit_message>
<xml_diff>
--- a/Übung05/solution_073.docx
+++ b/Übung05/solution_073.docx
@@ -765,11 +765,7 @@
           <w:ilvl w:val="3"/>
           <w:numId w:val="1"/>
         </w:numPr>
-        <w:rPr>
-          <w:rStyle w:val="Internetlink"/>
-          <w:color w:val="000000"/>
-          <w:u w:val="none"/>
-        </w:rPr>
+        <w:rPr/>
       </w:pPr>
       <w:r>
         <w:rPr/>
@@ -778,12 +774,16 @@
     </w:p>
     <w:p>
       <w:pPr>
-        <w:pStyle w:val="Textkrper"/>
-        <w:spacing w:before="0" w:after="140"/>
-        <w:rPr/>
-      </w:pPr>
-      <w:r>
-        <w:rPr/>
+        <w:pStyle w:val="Normal"/>
+        <w:numPr>
+          <w:ilvl w:val="3"/>
+          <w:numId w:val="1"/>
+        </w:numPr>
+        <w:rPr/>
+      </w:pPr>
+      <w:r>
+        <w:rPr/>
+        <w:t>Das Checker Framework ist auf Annotationen angewiesen. Ohne diese Annotationen die dem Framework Zusatzinformationen zum Code liefern, bleiben die Ergebnisse unpräzise. Durch das Hinzufügen von Annotationen schon beim Programmieren, lässt sich die Zahl der fehlerhaften Treffer reduzieren.</w:t>
       </w:r>
     </w:p>
     <w:p>
@@ -800,6 +800,369 @@
       <w:r>
         <w:rPr/>
         <w:t>Drei Funde des Checker Frameworks</w:t>
+      </w:r>
+    </w:p>
+    <w:p>
+      <w:pPr>
+        <w:pStyle w:val="Berschrift3"/>
+        <w:rPr/>
+      </w:pPr>
+      <w:r>
+        <w:rPr/>
+        <w:t xml:space="preserve">1. Fund: </w:t>
+      </w:r>
+      <w:r>
+        <w:rPr/>
+        <w:t>Nullness Checker</w:t>
+      </w:r>
+    </w:p>
+    <w:p>
+      <w:pPr>
+        <w:pStyle w:val="Normal"/>
+        <w:rPr/>
+      </w:pPr>
+      <w:r>
+        <w:rPr/>
+        <w:t>Description Resource Path Location Type incompatible types in argument.</w:t>
+      </w:r>
+    </w:p>
+    <w:p>
+      <w:pPr>
+        <w:pStyle w:val="Normal"/>
+        <w:rPr/>
+      </w:pPr>
+      <w:r>
+        <w:rPr/>
+        <w:t xml:space="preserve">                </w:t>
+      </w:r>
+      <w:r>
+        <w:rPr/>
+        <w:t>ftp = new FTPHTTPClient(proxyHost, proxyPort, proxyUser, proxyPassword);</w:t>
+      </w:r>
+    </w:p>
+    <w:p>
+      <w:pPr>
+        <w:pStyle w:val="Normal"/>
+        <w:rPr/>
+      </w:pPr>
+      <w:r>
+        <w:rPr/>
+        <w:t xml:space="preserve">  </w:t>
+      </w:r>
+      <w:r>
+        <w:rPr/>
+        <w:t>found   : @Initialized @Nullable String</w:t>
+      </w:r>
+    </w:p>
+    <w:p>
+      <w:pPr>
+        <w:pStyle w:val="Normal"/>
+        <w:rPr/>
+      </w:pPr>
+      <w:r>
+        <w:rPr/>
+        <w:t xml:space="preserve">  </w:t>
+      </w:r>
+      <w:r>
+        <w:rPr/>
+        <w:t>required: @Initialized @NonNull String</w:t>
+        <w:tab/>
+        <w:t>FTPClientExample.java</w:t>
+        <w:tab/>
+        <w:t>/commons-net/src/main/java/examples/ftp</w:t>
+        <w:tab/>
+        <w:t>line 217</w:t>
+        <w:tab/>
+        <w:t>Checker Framework Problem</w:t>
+      </w:r>
+      <w:r>
+        <w:rPr/>
+        <w:br/>
+      </w:r>
+    </w:p>
+    <w:p>
+      <w:pPr>
+        <w:pStyle w:val="Normal"/>
+        <w:rPr/>
+      </w:pPr>
+      <w:r>
+        <w:rPr/>
+        <w:t>Wir befinden uns in der main-Methode einer Klasse. Die beiden Parameter „proxyUser“ und „proxyPassword“ wurden dort zunächst mit „null“ initialisiert. Nur wenn bestimmte Aufrufparameter des Programms gesetzt sind, wird jeweils das „null“ überschrieben. Der Konstruktor speichert die beiden Angaben ohne weitere Prüfung in Attributen. Wird auf diese Attribute ohne weitere Prüfung zugegriffen, kann es zu Problemen kommen.</w:t>
+      </w:r>
+    </w:p>
+    <w:p>
+      <w:pPr>
+        <w:pStyle w:val="Berschrift3"/>
+        <w:rPr/>
+      </w:pPr>
+      <w:r>
+        <w:rPr/>
+        <w:t xml:space="preserve">2. Fund: </w:t>
+      </w:r>
+      <w:r>
+        <w:rPr/>
+        <w:t>Linear Checker</w:t>
+      </w:r>
+    </w:p>
+    <w:p>
+      <w:pPr>
+        <w:pStyle w:val="Normal"/>
+        <w:rPr/>
+      </w:pPr>
+      <w:r>
+        <w:rPr/>
+        <w:t>Description Resource</w:t>
+        <w:tab/>
+        <w:t>Path Location Type invalid type in catch argument.</w:t>
+      </w:r>
+    </w:p>
+    <w:p>
+      <w:pPr>
+        <w:pStyle w:val="Normal"/>
+        <w:rPr/>
+      </w:pPr>
+      <w:r>
+        <w:rPr/>
+        <w:t xml:space="preserve">                        </w:t>
+      </w:r>
+      <w:r>
+        <w:rPr/>
+        <w:t>} catch (Exception e) {</w:t>
+      </w:r>
+    </w:p>
+    <w:p>
+      <w:pPr>
+        <w:pStyle w:val="Normal"/>
+        <w:rPr/>
+      </w:pPr>
+      <w:r>
+        <w:rPr/>
+        <w:t xml:space="preserve">  </w:t>
+      </w:r>
+      <w:r>
+        <w:rPr/>
+        <w:t>found   : @Normal</w:t>
+      </w:r>
+    </w:p>
+    <w:p>
+      <w:pPr>
+        <w:pStyle w:val="Normal"/>
+        <w:rPr/>
+      </w:pPr>
+      <w:r>
+        <w:rPr/>
+        <w:t xml:space="preserve">  </w:t>
+      </w:r>
+      <w:r>
+        <w:rPr/>
+        <w:t>required: @Unusable</w:t>
+        <w:tab/>
+        <w:t>DefaultBeanIntrospector.java</w:t>
+        <w:tab/>
+        <w:t>/commons-beanutils/src/main/java/org/apache/commons/beanutils</w:t>
+        <w:tab/>
+        <w:t>line 141</w:t>
+        <w:tab/>
+        <w:t>Checker Framework Problem</w:t>
+      </w:r>
+    </w:p>
+    <w:p>
+      <w:pPr>
+        <w:pStyle w:val="Normal"/>
+        <w:rPr/>
+      </w:pPr>
+      <w:r>
+        <w:rPr/>
+      </w:r>
+    </w:p>
+    <w:p>
+      <w:pPr>
+        <w:pStyle w:val="Normal"/>
+        <w:rPr/>
+      </w:pPr>
+      <w:r>
+        <w:rPr/>
+        <w:t>Der „Linear Checker“ soll sicherstellen, dass es nie mehr als eine nutzbare Referenz auf ein Objekt gibt. Die Warnung wird hier gegeben, weil „e“ im Catch-Block als Referenz weiter gegeben wird:</w:t>
+        <w:br/>
+      </w:r>
+      <w:r>
+        <w:rPr>
+          <w:rFonts w:ascii="Monospace" w:hAnsi="Monospace"/>
+          <w:color w:val="0000C0"/>
+          <w:sz w:val="20"/>
+          <w:u w:val="single"/>
+        </w:rPr>
+        <w:t>log</w:t>
+      </w:r>
+      <w:r>
+        <w:rPr>
+          <w:rFonts w:ascii="Monospace" w:hAnsi="Monospace"/>
+          <w:color w:val="000000"/>
+          <w:sz w:val="20"/>
+        </w:rPr>
+        <w:t>.</w:t>
+      </w:r>
+      <w:r>
+        <w:rPr>
+          <w:rFonts w:ascii="Monospace" w:hAnsi="Monospace"/>
+          <w:color w:val="000000"/>
+          <w:sz w:val="20"/>
+          <w:u w:val="single"/>
+        </w:rPr>
+        <w:t>error</w:t>
+      </w:r>
+      <w:r>
+        <w:rPr>
+          <w:rFonts w:ascii="Monospace" w:hAnsi="Monospace"/>
+          <w:color w:val="000000"/>
+          <w:sz w:val="20"/>
+        </w:rPr>
+        <w:t>(</w:t>
+      </w:r>
+      <w:r>
+        <w:rPr>
+          <w:rFonts w:ascii="Monospace" w:hAnsi="Monospace"/>
+          <w:color w:val="2A00FF"/>
+          <w:sz w:val="20"/>
+        </w:rPr>
+        <w:t>"Error setting indexed property read method"</w:t>
+      </w:r>
+      <w:r>
+        <w:rPr>
+          <w:rFonts w:ascii="Monospace" w:hAnsi="Monospace"/>
+          <w:color w:val="000000"/>
+          <w:sz w:val="20"/>
+        </w:rPr>
+        <w:t>,</w:t>
+      </w:r>
+      <w:r>
+        <w:rPr>
+          <w:rFonts w:ascii="Monospace" w:hAnsi="Monospace"/>
+          <w:color w:val="000000"/>
+          <w:sz w:val="20"/>
+        </w:rPr>
+        <w:t xml:space="preserve"> </w:t>
+      </w:r>
+      <w:r>
+        <w:rPr>
+          <w:rFonts w:ascii="Monospace" w:hAnsi="Monospace"/>
+          <w:color w:val="6A3E3E"/>
+          <w:sz w:val="20"/>
+        </w:rPr>
+        <w:t>e</w:t>
+      </w:r>
+      <w:r>
+        <w:rPr>
+          <w:rFonts w:ascii="Monospace" w:hAnsi="Monospace"/>
+          <w:color w:val="000000"/>
+          <w:sz w:val="20"/>
+        </w:rPr>
+        <w:t>);</w:t>
+      </w:r>
+    </w:p>
+    <w:p>
+      <w:pPr>
+        <w:pStyle w:val="Berschrift3"/>
+        <w:rPr/>
+      </w:pPr>
+      <w:r>
+        <w:rPr/>
+        <w:t xml:space="preserve">3. Fund: </w:t>
+      </w:r>
+      <w:r>
+        <w:rPr/>
+        <w:t>Tainting Checker</w:t>
+      </w:r>
+    </w:p>
+    <w:p>
+      <w:pPr>
+        <w:pStyle w:val="Normal"/>
+        <w:rPr/>
+      </w:pPr>
+      <w:r>
+        <w:rPr/>
+        <w:t>Description Resource</w:t>
+        <w:tab/>
+        <w:t>Path Location Type</w:t>
+      </w:r>
+    </w:p>
+    <w:p>
+      <w:pPr>
+        <w:pStyle w:val="Normal"/>
+        <w:rPr/>
+      </w:pPr>
+      <w:r>
+        <w:rPr/>
+        <w:t>@TAINTED Object remove(@TAINTED DelegateFastHashMap this, @TAINTED Object p0) in org.apache.commons.beanutils.locale.LocaleConvertUtilsBean.DelegateFastHashMap cannot override V extends @TAINTED Object remove(@TAINTED AbstractMap&lt;K extends @TAINTED Object, V extends @TAINTED Object&gt; this, @TAINTED Object p0) in java.util.AbstractMap; attempting to use an incompatible return type</w:t>
+      </w:r>
+    </w:p>
+    <w:p>
+      <w:pPr>
+        <w:pStyle w:val="Normal"/>
+        <w:rPr/>
+      </w:pPr>
+      <w:r>
+        <w:rPr/>
+        <w:t xml:space="preserve">        </w:t>
+      </w:r>
+      <w:r>
+        <w:rPr/>
+        <w:t>public Object remove(Object key) {</w:t>
+      </w:r>
+    </w:p>
+    <w:p>
+      <w:pPr>
+        <w:pStyle w:val="Normal"/>
+        <w:rPr/>
+      </w:pPr>
+      <w:r>
+        <w:rPr/>
+        <w:t xml:space="preserve">  </w:t>
+      </w:r>
+      <w:r>
+        <w:rPr/>
+        <w:t>found   : @TAINTED Object</w:t>
+      </w:r>
+    </w:p>
+    <w:p>
+      <w:pPr>
+        <w:pStyle w:val="Normal"/>
+        <w:rPr/>
+      </w:pPr>
+      <w:r>
+        <w:rPr/>
+        <w:t xml:space="preserve">  </w:t>
+      </w:r>
+      <w:r>
+        <w:rPr/>
+        <w:t>required: V extends @TAINTED Object</w:t>
+        <w:tab/>
+        <w:t>LocaleConvertUtilsBean.java</w:t>
+        <w:tab/>
+        <w:t>/commons-beanutils/src/main/java/org/apache/commons/beanutils/locale</w:t>
+        <w:tab/>
+        <w:t>line 568</w:t>
+        <w:tab/>
+        <w:t>Checker Framework Problem</w:t>
+      </w:r>
+    </w:p>
+    <w:p>
+      <w:pPr>
+        <w:pStyle w:val="Normal"/>
+        <w:rPr/>
+      </w:pPr>
+      <w:r>
+        <w:rPr/>
+      </w:r>
+    </w:p>
+    <w:p>
+      <w:pPr>
+        <w:pStyle w:val="Normal"/>
+        <w:rPr/>
+      </w:pPr>
+      <w:r>
+        <w:rPr/>
+        <w:t>Der „Tainting Checker“ soll sicherstellen, dass Daten aus unsicheren Quellen, beispielsweise Benutzereingaben, nicht ungeprüft verarbeitet werden. Hier entsteht die Warnung, weil in Annotationen nicht darauf eingegangen wurde, dass auch eine Kind-Klasse zurückgegeben werden kann.</w:t>
       </w:r>
     </w:p>
     <w:sectPr>

</xml_diff>